<commit_message>
updated website, updated my bio for personal info docx
</commit_message>
<xml_diff>
--- a/ReportsEtc/Personal info.docx
+++ b/ReportsEtc/Personal info.docx
@@ -1,6 +1,6 @@
 
 <file path=word/document.xml><?xml version="1.0" encoding="utf-8"?>
-<w:document xmlns:wpc="http://schemas.microsoft.com/office/word/2010/wordprocessingCanvas" xmlns:cx="http://schemas.microsoft.com/office/drawing/2014/chartex" xmlns:cx1="http://schemas.microsoft.com/office/drawing/2015/9/8/chartex" xmlns:mc="http://schemas.openxmlformats.org/markup-compatibility/2006" xmlns:o="urn:schemas-microsoft-com:office:office" xmlns:r="http://schemas.openxmlformats.org/officeDocument/2006/relationships" xmlns:m="http://schemas.openxmlformats.org/officeDocument/2006/math" xmlns:v="urn:schemas-microsoft-com:vml" xmlns:wp14="http://schemas.microsoft.com/office/word/2010/wordprocessingDrawing" xmlns:wp="http://schemas.openxmlformats.org/drawingml/2006/wordprocessingDrawing" xmlns:w10="urn:schemas-microsoft-com:office:word" xmlns:w="http://schemas.openxmlformats.org/wordprocessingml/2006/main" xmlns:w14="http://schemas.microsoft.com/office/word/2010/wordml" xmlns:w15="http://schemas.microsoft.com/office/word/2012/wordml" xmlns:w16se="http://schemas.microsoft.com/office/word/2015/wordml/symex" xmlns:wpg="http://schemas.microsoft.com/office/word/2010/wordprocessingGroup" xmlns:wpi="http://schemas.microsoft.com/office/word/2010/wordprocessingInk" xmlns:wne="http://schemas.microsoft.com/office/word/2006/wordml" xmlns:wps="http://schemas.microsoft.com/office/word/2010/wordprocessingShape" mc:Ignorable="w14 w15 w16se wp14">
+<w:document xmlns:wpc="http://schemas.microsoft.com/office/word/2010/wordprocessingCanvas" xmlns:cx="http://schemas.microsoft.com/office/drawing/2014/chartex" xmlns:cx1="http://schemas.microsoft.com/office/drawing/2015/9/8/chartex" xmlns:cx2="http://schemas.microsoft.com/office/drawing/2015/10/21/chartex" xmlns:cx3="http://schemas.microsoft.com/office/drawing/2016/5/9/chartex" xmlns:cx4="http://schemas.microsoft.com/office/drawing/2016/5/10/chartex" xmlns:cx5="http://schemas.microsoft.com/office/drawing/2016/5/11/chartex" xmlns:cx6="http://schemas.microsoft.com/office/drawing/2016/5/12/chartex" xmlns:cx7="http://schemas.microsoft.com/office/drawing/2016/5/13/chartex" xmlns:cx8="http://schemas.microsoft.com/office/drawing/2016/5/14/chartex" xmlns:mc="http://schemas.openxmlformats.org/markup-compatibility/2006" xmlns:aink="http://schemas.microsoft.com/office/drawing/2016/ink" xmlns:am3d="http://schemas.microsoft.com/office/drawing/2017/model3d" xmlns:o="urn:schemas-microsoft-com:office:office" xmlns:r="http://schemas.openxmlformats.org/officeDocument/2006/relationships" xmlns:m="http://schemas.openxmlformats.org/officeDocument/2006/math" xmlns:v="urn:schemas-microsoft-com:vml" xmlns:wp14="http://schemas.microsoft.com/office/word/2010/wordprocessingDrawing" xmlns:wp="http://schemas.openxmlformats.org/drawingml/2006/wordprocessingDrawing" xmlns:w10="urn:schemas-microsoft-com:office:word" xmlns:w="http://schemas.openxmlformats.org/wordprocessingml/2006/main" xmlns:w14="http://schemas.microsoft.com/office/word/2010/wordml" xmlns:w15="http://schemas.microsoft.com/office/word/2012/wordml" xmlns:w16cex="http://schemas.microsoft.com/office/word/2018/wordml/cex" xmlns:w16cid="http://schemas.microsoft.com/office/word/2016/wordml/cid" xmlns:w16="http://schemas.microsoft.com/office/word/2018/wordml" xmlns:w16se="http://schemas.microsoft.com/office/word/2015/wordml/symex" xmlns:wpg="http://schemas.microsoft.com/office/word/2010/wordprocessingGroup" xmlns:wpi="http://schemas.microsoft.com/office/word/2010/wordprocessingInk" xmlns:wne="http://schemas.microsoft.com/office/word/2006/wordml" xmlns:wps="http://schemas.microsoft.com/office/word/2010/wordprocessingShape" mc:Ignorable="w14 w15 w16se w16cid w16 w16cex wp14">
   <w:body>
     <w:p>
       <w:pPr>
@@ -57,22 +57,50 @@
           <w:sz w:val="24"/>
           <w:szCs w:val="20"/>
         </w:rPr>
-        <w:t>My name is Vanessa,</w:t>
+        <w:t xml:space="preserve">My name is Vanessa, </w:t>
       </w:r>
       <w:r>
         <w:rPr>
           <w:sz w:val="24"/>
           <w:szCs w:val="20"/>
         </w:rPr>
+        <w:t>RMIT ID:</w:t>
+      </w:r>
+      <w:r>
+        <w:rPr>
+          <w:sz w:val="24"/>
+          <w:szCs w:val="20"/>
+        </w:rPr>
         <w:t xml:space="preserve"> </w:t>
       </w:r>
+      <w:r>
+        <w:rPr>
+          <w:sz w:val="24"/>
+          <w:szCs w:val="20"/>
+        </w:rPr>
+        <w:t>s3864452</w:t>
+      </w:r>
+      <w:r>
+        <w:rPr>
+          <w:sz w:val="24"/>
+          <w:szCs w:val="20"/>
+        </w:rPr>
+        <w:t>, team XVI.</w:t>
+      </w:r>
+      <w:r>
+        <w:rPr>
+          <w:sz w:val="24"/>
+          <w:szCs w:val="20"/>
+        </w:rPr>
+        <w:t xml:space="preserve"> I am 28, born and raised in Australia in a cute little country town that goes by the name of Orange! I grew up dancing to rock ‘n’ roll music and singing Shania Twain, I’m still quite the country girl to this day but living in the suburbs of Sydney with my boyfriend, Chris, and </w:t>
+      </w:r>
       <w:proofErr w:type="spellStart"/>
       <w:r>
         <w:rPr>
           <w:sz w:val="24"/>
           <w:szCs w:val="20"/>
         </w:rPr>
-        <w:t>RMIT</w:t>
+        <w:t>furbaby</w:t>
       </w:r>
       <w:proofErr w:type="spellEnd"/>
       <w:r>
@@ -80,120 +108,369 @@
           <w:sz w:val="24"/>
           <w:szCs w:val="20"/>
         </w:rPr>
-        <w:t xml:space="preserve"> ID:</w:t>
+        <w:t>, Layla.</w:t>
       </w:r>
       <w:r>
         <w:rPr>
           <w:sz w:val="24"/>
           <w:szCs w:val="20"/>
         </w:rPr>
+        <w:t xml:space="preserve"> Snowboarding is my passion, I enjoy being outdoors but seriously love being a homebody as well. I have been working for a tech company now for over a year and during this time I have seen our software change drastically and always improve, ensuring the best experience for the end-user. I am looking to develop my skill and knowledge in order to pursue a career in Software Engineering.</w:t>
+      </w:r>
+    </w:p>
+    <w:p>
+      <w:pPr>
+        <w:rPr>
+          <w:sz w:val="26"/>
+          <w:szCs w:val="26"/>
+        </w:rPr>
+      </w:pPr>
+    </w:p>
+    <w:p>
+      <w:pPr>
+        <w:rPr>
+          <w:b/>
+          <w:sz w:val="26"/>
+          <w:szCs w:val="26"/>
+        </w:rPr>
+      </w:pPr>
+      <w:r>
+        <w:rPr>
+          <w:b/>
+          <w:sz w:val="26"/>
+          <w:szCs w:val="26"/>
+        </w:rPr>
+        <w:t>Connor:</w:t>
+      </w:r>
+    </w:p>
+    <w:p>
+      <w:pPr>
+        <w:rPr>
+          <w:sz w:val="24"/>
+          <w:szCs w:val="26"/>
+        </w:rPr>
+      </w:pPr>
+    </w:p>
+    <w:p>
+      <w:pPr>
+        <w:rPr>
+          <w:sz w:val="24"/>
+          <w:szCs w:val="26"/>
+        </w:rPr>
+      </w:pPr>
+    </w:p>
+    <w:p>
+      <w:pPr>
+        <w:rPr>
+          <w:b/>
+          <w:sz w:val="26"/>
+          <w:szCs w:val="26"/>
+        </w:rPr>
+      </w:pPr>
+      <w:r>
+        <w:rPr>
+          <w:b/>
+          <w:sz w:val="26"/>
+          <w:szCs w:val="26"/>
+        </w:rPr>
+        <w:t>Corbin:</w:t>
+      </w:r>
+    </w:p>
+    <w:p>
+      <w:pPr>
+        <w:rPr>
+          <w:sz w:val="24"/>
+          <w:szCs w:val="26"/>
+        </w:rPr>
+      </w:pPr>
+    </w:p>
+    <w:p>
+      <w:pPr>
+        <w:rPr>
+          <w:sz w:val="24"/>
+          <w:szCs w:val="26"/>
+        </w:rPr>
+      </w:pPr>
+    </w:p>
+    <w:p>
+      <w:pPr>
+        <w:rPr>
+          <w:sz w:val="24"/>
+          <w:szCs w:val="26"/>
+        </w:rPr>
+      </w:pPr>
+      <w:r>
+        <w:rPr>
+          <w:b/>
+          <w:sz w:val="26"/>
+          <w:szCs w:val="26"/>
+        </w:rPr>
+        <w:t>Natalie:</w:t>
+      </w:r>
+      <w:r>
+        <w:rPr>
+          <w:b/>
+          <w:sz w:val="26"/>
+          <w:szCs w:val="26"/>
+        </w:rPr>
         <w:t xml:space="preserve"> </w:t>
       </w:r>
+      <w:r>
+        <w:rPr>
+          <w:b/>
+          <w:sz w:val="26"/>
+          <w:szCs w:val="26"/>
+        </w:rPr>
+        <w:br/>
+      </w:r>
+      <w:r>
+        <w:rPr>
+          <w:b/>
+          <w:sz w:val="26"/>
+          <w:szCs w:val="26"/>
+        </w:rPr>
+        <w:br/>
+      </w:r>
+      <w:r>
+        <w:rPr>
+          <w:rFonts w:cstheme="minorHAnsi"/>
+          <w:color w:val="000000"/>
+          <w:sz w:val="24"/>
+          <w:szCs w:val="24"/>
+        </w:rPr>
+        <w:t>S3505918</w:t>
+      </w:r>
+      <w:r>
+        <w:rPr>
+          <w:rFonts w:cstheme="minorHAnsi"/>
+          <w:color w:val="000000"/>
+          <w:sz w:val="24"/>
+          <w:szCs w:val="24"/>
+        </w:rPr>
+        <w:t>. My name is Natalie, I’m 24</w:t>
+      </w:r>
+      <w:r>
+        <w:rPr>
+          <w:rFonts w:cstheme="minorHAnsi"/>
+          <w:color w:val="000000"/>
+          <w:sz w:val="24"/>
+          <w:szCs w:val="24"/>
+        </w:rPr>
+        <w:t>,</w:t>
+      </w:r>
+      <w:r>
+        <w:rPr>
+          <w:rFonts w:cstheme="minorHAnsi"/>
+          <w:color w:val="000000"/>
+          <w:sz w:val="24"/>
+          <w:szCs w:val="24"/>
+        </w:rPr>
+        <w:t xml:space="preserve"> Italian-Australian</w:t>
+      </w:r>
+      <w:r>
+        <w:rPr>
+          <w:rFonts w:cstheme="minorHAnsi"/>
+          <w:color w:val="000000"/>
+          <w:sz w:val="24"/>
+          <w:szCs w:val="24"/>
+        </w:rPr>
+        <w:t xml:space="preserve"> an</w:t>
+      </w:r>
+      <w:r>
+        <w:rPr>
+          <w:rFonts w:cstheme="minorHAnsi"/>
+          <w:color w:val="000000"/>
+          <w:sz w:val="24"/>
+          <w:szCs w:val="24"/>
+        </w:rPr>
+        <w:t xml:space="preserve">d I was born and bred in the northern suburbs of Melbourne. </w:t>
+      </w:r>
+      <w:r>
+        <w:rPr>
+          <w:rFonts w:cstheme="minorHAnsi"/>
+          <w:color w:val="000000"/>
+          <w:sz w:val="24"/>
+          <w:szCs w:val="24"/>
+        </w:rPr>
+        <w:t xml:space="preserve">I enjoy </w:t>
+      </w:r>
       <w:proofErr w:type="spellStart"/>
       <w:r>
         <w:rPr>
-          <w:sz w:val="24"/>
-          <w:szCs w:val="20"/>
-        </w:rPr>
-        <w:t>s3864452</w:t>
+          <w:rFonts w:cstheme="minorHAnsi"/>
+          <w:color w:val="000000"/>
+          <w:sz w:val="24"/>
+          <w:szCs w:val="24"/>
+        </w:rPr>
+        <w:t>modding</w:t>
       </w:r>
       <w:proofErr w:type="spellEnd"/>
       <w:r>
         <w:rPr>
-          <w:sz w:val="24"/>
-          <w:szCs w:val="20"/>
-        </w:rPr>
-        <w:t>, team XVI.</w:t>
-      </w:r>
-      <w:r>
-        <w:rPr>
-          <w:sz w:val="24"/>
-          <w:szCs w:val="20"/>
-        </w:rPr>
-        <w:t xml:space="preserve"> I am 28, born and raised in Australia in a cute little </w:t>
-      </w:r>
-      <w:r>
-        <w:rPr>
-          <w:sz w:val="24"/>
-          <w:szCs w:val="20"/>
-        </w:rPr>
-        <w:t xml:space="preserve">country </w:t>
-      </w:r>
-      <w:r>
-        <w:rPr>
-          <w:sz w:val="24"/>
-          <w:szCs w:val="20"/>
-        </w:rPr>
-        <w:t xml:space="preserve">town that goes by the name of Orange! I grew up dancing to rock ‘n’ roll music and singing Shania Twain, I’m still quite the country girl to this day but living in the suburbs of Sydney with my boyfriend, Chris, and </w:t>
+          <w:rFonts w:cstheme="minorHAnsi"/>
+          <w:color w:val="000000"/>
+          <w:sz w:val="24"/>
+          <w:szCs w:val="24"/>
+        </w:rPr>
+        <w:t xml:space="preserve"> my PC, playing video games, learning new skills, languages and watching RuPaul’s Drag Race.</w:t>
+      </w:r>
+      <w:r>
+        <w:rPr>
+          <w:rFonts w:cstheme="minorHAnsi"/>
+          <w:color w:val="000000"/>
+          <w:sz w:val="24"/>
+          <w:szCs w:val="24"/>
+        </w:rPr>
+        <w:br/>
+        <w:t>Since I can remember, I’ve always been in love with technology, from pulling apart electronics to hacking my game consoles</w:t>
+      </w:r>
+      <w:r>
+        <w:rPr>
+          <w:rFonts w:cstheme="minorHAnsi"/>
+          <w:color w:val="000000"/>
+          <w:sz w:val="24"/>
+          <w:szCs w:val="24"/>
+        </w:rPr>
+        <w:t xml:space="preserve"> and everything else in between</w:t>
+      </w:r>
+      <w:r>
+        <w:rPr>
+          <w:rFonts w:cstheme="minorHAnsi"/>
+          <w:color w:val="000000"/>
+          <w:sz w:val="24"/>
+          <w:szCs w:val="24"/>
+        </w:rPr>
+        <w:t xml:space="preserve">. </w:t>
+      </w:r>
+      <w:r>
+        <w:rPr>
+          <w:rFonts w:cstheme="minorHAnsi"/>
+          <w:color w:val="000000"/>
+          <w:sz w:val="24"/>
+          <w:szCs w:val="24"/>
+        </w:rPr>
+        <w:br/>
+        <w:t xml:space="preserve">One of my big passions is making things and </w:t>
+      </w:r>
+      <w:r>
+        <w:rPr>
+          <w:rFonts w:cstheme="minorHAnsi"/>
+          <w:color w:val="000000"/>
+          <w:sz w:val="24"/>
+          <w:szCs w:val="24"/>
+        </w:rPr>
+        <w:t xml:space="preserve">I consider myself a part of the maker community. I have taught myself to solder, 3D design and print and I enjoy woodworking. </w:t>
+      </w:r>
+      <w:r>
+        <w:rPr>
+          <w:rFonts w:cstheme="minorHAnsi"/>
+          <w:color w:val="000000"/>
+          <w:sz w:val="24"/>
+          <w:szCs w:val="24"/>
+        </w:rPr>
+        <w:t xml:space="preserve">Recently, I designed and manufactured my own PCBs for a project in which I was </w:t>
       </w:r>
       <w:proofErr w:type="spellStart"/>
       <w:r>
         <w:rPr>
-          <w:sz w:val="24"/>
-          <w:szCs w:val="20"/>
-        </w:rPr>
-        <w:t>furbaby</w:t>
+          <w:rFonts w:cstheme="minorHAnsi"/>
+          <w:color w:val="000000"/>
+          <w:sz w:val="24"/>
+          <w:szCs w:val="24"/>
+        </w:rPr>
+        <w:t>mo</w:t>
+      </w:r>
+      <w:r>
+        <w:rPr>
+          <w:rFonts w:cstheme="minorHAnsi"/>
+          <w:color w:val="000000"/>
+          <w:sz w:val="24"/>
+          <w:szCs w:val="24"/>
+        </w:rPr>
+        <w:t>d</w:t>
+      </w:r>
+      <w:r>
+        <w:rPr>
+          <w:rFonts w:cstheme="minorHAnsi"/>
+          <w:color w:val="000000"/>
+          <w:sz w:val="24"/>
+          <w:szCs w:val="24"/>
+        </w:rPr>
+        <w:t>ding</w:t>
       </w:r>
       <w:proofErr w:type="spellEnd"/>
       <w:r>
         <w:rPr>
-          <w:sz w:val="24"/>
-          <w:szCs w:val="20"/>
-        </w:rPr>
-        <w:t>, Layla.</w:t>
-      </w:r>
-      <w:r>
-        <w:rPr>
-          <w:sz w:val="24"/>
-          <w:szCs w:val="20"/>
+          <w:rFonts w:cstheme="minorHAnsi"/>
+          <w:color w:val="000000"/>
+          <w:sz w:val="24"/>
+          <w:szCs w:val="24"/>
+        </w:rPr>
+        <w:t xml:space="preserve"> a DS console to run inside an </w:t>
+      </w:r>
+      <w:r>
+        <w:rPr>
+          <w:rFonts w:cstheme="minorHAnsi"/>
+          <w:color w:val="000000"/>
+          <w:sz w:val="24"/>
+          <w:szCs w:val="24"/>
+        </w:rPr>
+        <w:t>original</w:t>
+      </w:r>
+      <w:r>
+        <w:rPr>
+          <w:rFonts w:cstheme="minorHAnsi"/>
+          <w:color w:val="000000"/>
+          <w:sz w:val="24"/>
+          <w:szCs w:val="24"/>
         </w:rPr>
         <w:t xml:space="preserve"> </w:t>
       </w:r>
       <w:r>
         <w:rPr>
-          <w:sz w:val="24"/>
-          <w:szCs w:val="20"/>
-        </w:rPr>
-        <w:t>Snowboarding is my passion, I enjoy being outdoors but seriously love being a homebody as well.</w:t>
-      </w:r>
-      <w:r>
-        <w:rPr>
-          <w:sz w:val="24"/>
-          <w:szCs w:val="20"/>
+          <w:rFonts w:cstheme="minorHAnsi"/>
+          <w:color w:val="000000"/>
+          <w:sz w:val="24"/>
+          <w:szCs w:val="24"/>
+        </w:rPr>
+        <w:t>Gameboy</w:t>
+      </w:r>
+      <w:r>
+        <w:rPr>
+          <w:rFonts w:cstheme="minorHAnsi"/>
+          <w:color w:val="000000"/>
+          <w:sz w:val="24"/>
+          <w:szCs w:val="24"/>
         </w:rPr>
         <w:t xml:space="preserve"> </w:t>
       </w:r>
       <w:r>
         <w:rPr>
-          <w:sz w:val="24"/>
-          <w:szCs w:val="20"/>
-        </w:rPr>
-        <w:t>I have been working for a tech company now for over a year and during this time I have seen our software change drastically and always improve, ensuring the best experience for the end-user.</w:t>
-      </w:r>
-      <w:r>
-        <w:rPr>
-          <w:sz w:val="24"/>
-          <w:szCs w:val="20"/>
-        </w:rPr>
-        <w:t xml:space="preserve"> </w:t>
-      </w:r>
-      <w:r>
-        <w:rPr>
-          <w:sz w:val="24"/>
-          <w:szCs w:val="20"/>
-        </w:rPr>
-        <w:t>I am looking to develop my skill and knowledge in order to pursue a career in Software Engineering.</w:t>
-      </w:r>
-      <w:bookmarkStart w:id="0" w:name="_GoBack"/>
-      <w:bookmarkEnd w:id="0"/>
-    </w:p>
-    <w:p>
-      <w:pPr>
-        <w:rPr>
-          <w:sz w:val="26"/>
-          <w:szCs w:val="26"/>
-        </w:rPr>
-      </w:pPr>
+          <w:rFonts w:cstheme="minorHAnsi"/>
+          <w:color w:val="000000"/>
+          <w:sz w:val="24"/>
+          <w:szCs w:val="24"/>
+        </w:rPr>
+        <w:t xml:space="preserve">case. In the future, I would love to </w:t>
+      </w:r>
+      <w:r>
+        <w:rPr>
+          <w:rFonts w:cstheme="minorHAnsi"/>
+          <w:color w:val="000000"/>
+          <w:sz w:val="24"/>
+          <w:szCs w:val="24"/>
+        </w:rPr>
+        <w:t xml:space="preserve">combine my love of design, making things and technology together as a career. </w:t>
+      </w:r>
+      <w:r>
+        <w:rPr>
+          <w:rFonts w:cstheme="minorHAnsi"/>
+          <w:color w:val="000000"/>
+          <w:sz w:val="24"/>
+          <w:szCs w:val="24"/>
+        </w:rPr>
+        <w:br/>
+      </w:r>
     </w:p>
     <w:p>
       <w:pPr>
@@ -209,154 +486,8 @@
           <w:sz w:val="26"/>
           <w:szCs w:val="26"/>
         </w:rPr>
-        <w:t>Connor:</w:t>
-      </w:r>
-    </w:p>
-    <w:p>
-      <w:pPr>
-        <w:rPr>
-          <w:sz w:val="24"/>
-          <w:szCs w:val="26"/>
-        </w:rPr>
-      </w:pPr>
-    </w:p>
-    <w:p>
-      <w:pPr>
-        <w:rPr>
-          <w:sz w:val="24"/>
-          <w:szCs w:val="26"/>
-        </w:rPr>
-      </w:pPr>
-    </w:p>
-    <w:p>
-      <w:pPr>
-        <w:rPr>
-          <w:b/>
-          <w:sz w:val="26"/>
-          <w:szCs w:val="26"/>
-        </w:rPr>
-      </w:pPr>
-      <w:r>
-        <w:rPr>
-          <w:b/>
-          <w:sz w:val="26"/>
-          <w:szCs w:val="26"/>
-        </w:rPr>
-        <w:t>Corbin:</w:t>
-      </w:r>
-    </w:p>
-    <w:p>
-      <w:pPr>
-        <w:rPr>
-          <w:sz w:val="24"/>
-          <w:szCs w:val="26"/>
-        </w:rPr>
-      </w:pPr>
-    </w:p>
-    <w:p>
-      <w:pPr>
-        <w:rPr>
-          <w:sz w:val="24"/>
-          <w:szCs w:val="26"/>
-        </w:rPr>
-      </w:pPr>
-    </w:p>
-    <w:p>
-      <w:pPr>
-        <w:rPr>
-          <w:b/>
-          <w:sz w:val="26"/>
-          <w:szCs w:val="26"/>
-        </w:rPr>
-      </w:pPr>
-      <w:r>
-        <w:rPr>
-          <w:b/>
-          <w:sz w:val="26"/>
-          <w:szCs w:val="26"/>
-        </w:rPr>
-        <w:t>Natalie:</w:t>
-      </w:r>
-    </w:p>
-    <w:p>
-      <w:pPr>
-        <w:rPr>
-          <w:sz w:val="24"/>
-          <w:szCs w:val="26"/>
-        </w:rPr>
-      </w:pPr>
-    </w:p>
-    <w:p>
-      <w:pPr>
-        <w:rPr>
-          <w:sz w:val="24"/>
-          <w:szCs w:val="26"/>
-        </w:rPr>
-      </w:pPr>
-    </w:p>
-    <w:p>
-      <w:pPr>
-        <w:rPr>
-          <w:b/>
-          <w:sz w:val="26"/>
-          <w:szCs w:val="26"/>
-        </w:rPr>
-      </w:pPr>
-      <w:r>
-        <w:rPr>
-          <w:b/>
-          <w:sz w:val="26"/>
-          <w:szCs w:val="26"/>
-        </w:rPr>
-        <w:t>Josh:</w:t>
-      </w:r>
-    </w:p>
-    <w:p>
-      <w:pPr>
-        <w:rPr>
-          <w:sz w:val="24"/>
-          <w:szCs w:val="26"/>
-        </w:rPr>
-      </w:pPr>
-    </w:p>
-    <w:p>
-      <w:pPr>
-        <w:rPr>
-          <w:sz w:val="24"/>
-          <w:szCs w:val="26"/>
-        </w:rPr>
-      </w:pPr>
-    </w:p>
-    <w:p>
-      <w:pPr>
-        <w:rPr>
-          <w:b/>
-          <w:sz w:val="26"/>
-          <w:szCs w:val="26"/>
-        </w:rPr>
-      </w:pPr>
-      <w:r>
-        <w:rPr>
-          <w:b/>
-          <w:sz w:val="26"/>
-          <w:szCs w:val="26"/>
-        </w:rPr>
         <w:t>Ollie:</w:t>
       </w:r>
-    </w:p>
-    <w:p>
-      <w:pPr>
-        <w:rPr>
-          <w:sz w:val="20"/>
-        </w:rPr>
-      </w:pPr>
-    </w:p>
-    <w:p>
-      <w:pPr>
-        <w:rPr>
-          <w:sz w:val="20"/>
-        </w:rPr>
-      </w:pPr>
     </w:p>
     <w:sectPr>
       <w:pgSz w:w="12240" w:h="15840"/>
@@ -369,7 +500,7 @@
 </file>
 
 <file path=word/styles.xml><?xml version="1.0" encoding="utf-8"?>
-<w:styles xmlns:mc="http://schemas.openxmlformats.org/markup-compatibility/2006" xmlns:r="http://schemas.openxmlformats.org/officeDocument/2006/relationships" xmlns:w="http://schemas.openxmlformats.org/wordprocessingml/2006/main" xmlns:w14="http://schemas.microsoft.com/office/word/2010/wordml" xmlns:w15="http://schemas.microsoft.com/office/word/2012/wordml" xmlns:w16se="http://schemas.microsoft.com/office/word/2015/wordml/symex" mc:Ignorable="w14 w15 w16se">
+<w:styles xmlns:mc="http://schemas.openxmlformats.org/markup-compatibility/2006" xmlns:r="http://schemas.openxmlformats.org/officeDocument/2006/relationships" xmlns:w="http://schemas.openxmlformats.org/wordprocessingml/2006/main" xmlns:w14="http://schemas.microsoft.com/office/word/2010/wordml" xmlns:w15="http://schemas.microsoft.com/office/word/2012/wordml" xmlns:w16cex="http://schemas.microsoft.com/office/word/2018/wordml/cex" xmlns:w16cid="http://schemas.microsoft.com/office/word/2016/wordml/cid" xmlns:w16="http://schemas.microsoft.com/office/word/2018/wordml" xmlns:w16se="http://schemas.microsoft.com/office/word/2015/wordml/symex" mc:Ignorable="w14 w15 w16se w16cid w16 w16cex">
   <w:docDefaults>
     <w:rPrDefault>
       <w:rPr>
@@ -385,7 +516,7 @@
       </w:pPr>
     </w:pPrDefault>
   </w:docDefaults>
-  <w:latentStyles w:defLockedState="0" w:defUIPriority="99" w:defSemiHidden="0" w:defUnhideWhenUsed="0" w:defQFormat="0" w:count="371">
+  <w:latentStyles w:defLockedState="0" w:defUIPriority="99" w:defSemiHidden="0" w:defUnhideWhenUsed="0" w:defQFormat="0" w:count="376">
     <w:lsdException w:name="Normal" w:uiPriority="0" w:qFormat="1"/>
     <w:lsdException w:name="heading 1" w:uiPriority="9" w:qFormat="1"/>
     <w:lsdException w:name="heading 2" w:semiHidden="1" w:uiPriority="9" w:unhideWhenUsed="1" w:qFormat="1"/>
@@ -491,7 +622,6 @@
     <w:lsdException w:name="HTML Sample" w:semiHidden="1" w:unhideWhenUsed="1"/>
     <w:lsdException w:name="HTML Typewriter" w:semiHidden="1" w:unhideWhenUsed="1"/>
     <w:lsdException w:name="HTML Variable" w:semiHidden="1" w:unhideWhenUsed="1"/>
-    <w:lsdException w:name="Normal Table" w:semiHidden="1" w:unhideWhenUsed="1"/>
     <w:lsdException w:name="annotation subject" w:semiHidden="1" w:unhideWhenUsed="1"/>
     <w:lsdException w:name="No List" w:semiHidden="1" w:unhideWhenUsed="1"/>
     <w:lsdException w:name="Outline List 1" w:semiHidden="1" w:unhideWhenUsed="1"/>
@@ -534,11 +664,8 @@
     <w:lsdException w:name="Table Contemporary" w:semiHidden="1" w:unhideWhenUsed="1"/>
     <w:lsdException w:name="Table Elegant" w:semiHidden="1" w:unhideWhenUsed="1"/>
     <w:lsdException w:name="Table Professional" w:semiHidden="1" w:unhideWhenUsed="1"/>
-    <w:lsdException w:name="Table Subtle 1" w:semiHidden="1" w:unhideWhenUsed="1"/>
     <w:lsdException w:name="Table Subtle 2" w:semiHidden="1" w:unhideWhenUsed="1"/>
     <w:lsdException w:name="Table Web 1" w:semiHidden="1" w:unhideWhenUsed="1"/>
-    <w:lsdException w:name="Table Web 2" w:semiHidden="1" w:unhideWhenUsed="1"/>
-    <w:lsdException w:name="Table Web 3" w:semiHidden="1" w:unhideWhenUsed="1"/>
     <w:lsdException w:name="Balloon Text" w:semiHidden="1" w:unhideWhenUsed="1"/>
     <w:lsdException w:name="Table Grid" w:uiPriority="39"/>
     <w:lsdException w:name="Table Theme" w:semiHidden="1" w:unhideWhenUsed="1"/>
@@ -757,6 +884,11 @@
     <w:lsdException w:name="List Table 5 Dark Accent 6" w:uiPriority="50"/>
     <w:lsdException w:name="List Table 6 Colorful Accent 6" w:uiPriority="51"/>
     <w:lsdException w:name="List Table 7 Colorful Accent 6" w:uiPriority="52"/>
+    <w:lsdException w:name="Mention" w:semiHidden="1" w:unhideWhenUsed="1"/>
+    <w:lsdException w:name="Smart Hyperlink" w:semiHidden="1" w:unhideWhenUsed="1"/>
+    <w:lsdException w:name="Hashtag" w:semiHidden="1" w:unhideWhenUsed="1"/>
+    <w:lsdException w:name="Unresolved Mention" w:semiHidden="1" w:unhideWhenUsed="1"/>
+    <w:lsdException w:name="Smart Link" w:semiHidden="1" w:unhideWhenUsed="1"/>
   </w:latentStyles>
   <w:style w:type="paragraph" w:default="1" w:styleId="Normal">
     <w:name w:val="Normal"/>

</xml_diff>

<commit_message>
Connor about me added
</commit_message>
<xml_diff>
--- a/ReportsEtc/Personal info.docx
+++ b/ReportsEtc/Personal info.docx
@@ -150,6 +150,159 @@
           <w:szCs w:val="26"/>
         </w:rPr>
       </w:pPr>
+      <w:r>
+        <w:rPr>
+          <w:sz w:val="24"/>
+          <w:szCs w:val="26"/>
+        </w:rPr>
+        <w:t>S3866963</w:t>
+      </w:r>
+      <w:r>
+        <w:rPr>
+          <w:sz w:val="24"/>
+          <w:szCs w:val="26"/>
+        </w:rPr>
+        <w:t xml:space="preserve">. My name is Connor, </w:t>
+      </w:r>
+      <w:r>
+        <w:rPr>
+          <w:sz w:val="24"/>
+          <w:szCs w:val="26"/>
+        </w:rPr>
+        <w:t xml:space="preserve">born 25 years ago </w:t>
+      </w:r>
+      <w:r>
+        <w:rPr>
+          <w:sz w:val="24"/>
+          <w:szCs w:val="26"/>
+        </w:rPr>
+        <w:t>in Ryde NSW and raised all over Australia</w:t>
+      </w:r>
+      <w:r>
+        <w:rPr>
+          <w:sz w:val="24"/>
+          <w:szCs w:val="26"/>
+        </w:rPr>
+        <w:t xml:space="preserve"> by a single mother and tech</w:t>
+      </w:r>
+      <w:r>
+        <w:rPr>
+          <w:sz w:val="24"/>
+          <w:szCs w:val="26"/>
+        </w:rPr>
+        <w:t xml:space="preserve">nology. Currently living in </w:t>
+      </w:r>
+      <w:proofErr w:type="spellStart"/>
+      <w:r>
+        <w:rPr>
+          <w:sz w:val="24"/>
+          <w:szCs w:val="26"/>
+        </w:rPr>
+        <w:t>Merriwa</w:t>
+      </w:r>
+      <w:proofErr w:type="spellEnd"/>
+      <w:r>
+        <w:rPr>
+          <w:sz w:val="24"/>
+          <w:szCs w:val="26"/>
+        </w:rPr>
+        <w:t xml:space="preserve"> NSW with my fiancée and our </w:t>
+      </w:r>
+      <w:r>
+        <w:rPr>
+          <w:sz w:val="24"/>
+          <w:szCs w:val="26"/>
+        </w:rPr>
+        <w:t xml:space="preserve">giant sook of a </w:t>
+      </w:r>
+      <w:proofErr w:type="spellStart"/>
+      <w:r>
+        <w:rPr>
+          <w:sz w:val="24"/>
+          <w:szCs w:val="26"/>
+        </w:rPr>
+        <w:t>furbaby</w:t>
+      </w:r>
+      <w:proofErr w:type="spellEnd"/>
+      <w:r>
+        <w:rPr>
+          <w:sz w:val="24"/>
+          <w:szCs w:val="26"/>
+        </w:rPr>
+        <w:t xml:space="preserve"> Turbo. My passions include gaming, modding anything and everything to do with my PC, </w:t>
+      </w:r>
+      <w:r>
+        <w:rPr>
+          <w:sz w:val="24"/>
+          <w:szCs w:val="26"/>
+        </w:rPr>
+        <w:t>playing my guitar when I remember it exists</w:t>
+      </w:r>
+      <w:r>
+        <w:rPr>
+          <w:sz w:val="24"/>
+          <w:szCs w:val="26"/>
+        </w:rPr>
+        <w:t xml:space="preserve">, </w:t>
+      </w:r>
+      <w:r>
+        <w:rPr>
+          <w:sz w:val="24"/>
+          <w:szCs w:val="26"/>
+        </w:rPr>
+        <w:t>binge-watching</w:t>
+      </w:r>
+      <w:r>
+        <w:rPr>
+          <w:sz w:val="24"/>
+          <w:szCs w:val="26"/>
+        </w:rPr>
+        <w:t xml:space="preserve"> whatever series has caught my attention for the week</w:t>
+      </w:r>
+      <w:r>
+        <w:rPr>
+          <w:sz w:val="24"/>
+          <w:szCs w:val="26"/>
+        </w:rPr>
+        <w:t xml:space="preserve"> and </w:t>
+      </w:r>
+      <w:r>
+        <w:rPr>
+          <w:sz w:val="24"/>
+          <w:szCs w:val="26"/>
+        </w:rPr>
+        <w:t xml:space="preserve">travelling to find yummy new vegan foods. I’ve had a very strong interest in IT for as long as I can remember, </w:t>
+      </w:r>
+      <w:r>
+        <w:rPr>
+          <w:sz w:val="24"/>
+          <w:szCs w:val="26"/>
+        </w:rPr>
+        <w:t xml:space="preserve">but the main things that have motivated me into studying it have been modding my gaming consoles, from the PS1 all the way through to the Switch, coding both mine and </w:t>
+      </w:r>
+      <w:r>
+        <w:rPr>
+          <w:sz w:val="24"/>
+          <w:szCs w:val="26"/>
+        </w:rPr>
+        <w:t xml:space="preserve">all my friends’ </w:t>
+      </w:r>
+      <w:proofErr w:type="spellStart"/>
+      <w:r>
+        <w:rPr>
+          <w:sz w:val="24"/>
+          <w:szCs w:val="26"/>
+        </w:rPr>
+        <w:t>MySpace</w:t>
+      </w:r>
+      <w:proofErr w:type="spellEnd"/>
+      <w:r>
+        <w:rPr>
+          <w:sz w:val="24"/>
+          <w:szCs w:val="26"/>
+        </w:rPr>
+        <w:t xml:space="preserve"> themes back in the day and just generally getting a PC, the openness and freedom of the PC platform just completely opened my mind after being on consoles for so long. </w:t>
+      </w:r>
     </w:p>
     <w:p>
       <w:pPr>
@@ -238,16 +391,7 @@
           <w:sz w:val="24"/>
           <w:szCs w:val="24"/>
         </w:rPr>
-        <w:t>S3505918</w:t>
-      </w:r>
-      <w:r>
-        <w:rPr>
-          <w:rFonts w:cstheme="minorHAnsi"/>
-          <w:color w:val="000000"/>
-          <w:sz w:val="24"/>
-          <w:szCs w:val="24"/>
-        </w:rPr>
-        <w:t>. My name is Natalie, I’m 24</w:t>
+        <w:t>S3505918. My name is Natalie, I’m 24</w:t>
       </w:r>
       <w:r>
         <w:rPr>
@@ -292,27 +436,7 @@
           <w:sz w:val="24"/>
           <w:szCs w:val="24"/>
         </w:rPr>
-        <w:t xml:space="preserve">I enjoy </w:t>
-      </w:r>
-      <w:proofErr w:type="spellStart"/>
-      <w:r>
-        <w:rPr>
-          <w:rFonts w:cstheme="minorHAnsi"/>
-          <w:color w:val="000000"/>
-          <w:sz w:val="24"/>
-          <w:szCs w:val="24"/>
-        </w:rPr>
-        <w:t>modding</w:t>
-      </w:r>
-      <w:proofErr w:type="spellEnd"/>
-      <w:r>
-        <w:rPr>
-          <w:rFonts w:cstheme="minorHAnsi"/>
-          <w:color w:val="000000"/>
-          <w:sz w:val="24"/>
-          <w:szCs w:val="24"/>
-        </w:rPr>
-        <w:t xml:space="preserve"> my PC, playing video games, learning new skills, languages and watching RuPaul’s Drag Race.</w:t>
+        <w:t>I enjoy modding my PC, playing video games, learning new skills, languages and watching RuPaul’s Drag Race.</w:t>
       </w:r>
       <w:r>
         <w:rPr>
@@ -322,7 +446,17 @@
           <w:szCs w:val="24"/>
         </w:rPr>
         <w:br/>
-        <w:t>Since I can remember, I’ve always been in love with technology, from pulling apart electronics to hacking my game consoles</w:t>
+        <w:t xml:space="preserve">Since I can remember, I’ve always been in love with technology, from pulling apart electronics </w:t>
+      </w:r>
+      <w:r>
+        <w:rPr>
+          <w:rFonts w:cstheme="minorHAnsi"/>
+          <w:color w:val="000000"/>
+          <w:sz w:val="24"/>
+          <w:szCs w:val="24"/>
+        </w:rPr>
+        <w:lastRenderedPageBreak/>
+        <w:t>to hacking my game consoles</w:t>
       </w:r>
       <w:r>
         <w:rPr>
@@ -368,17 +502,7 @@
           <w:sz w:val="24"/>
           <w:szCs w:val="24"/>
         </w:rPr>
-        <w:t xml:space="preserve">Recently, I designed and manufactured my own PCBs for a project in which I was </w:t>
-      </w:r>
-      <w:proofErr w:type="spellStart"/>
-      <w:r>
-        <w:rPr>
-          <w:rFonts w:cstheme="minorHAnsi"/>
-          <w:color w:val="000000"/>
-          <w:sz w:val="24"/>
-          <w:szCs w:val="24"/>
-        </w:rPr>
-        <w:t>mo</w:t>
+        <w:t>Recently, I designed and manufactured my own PCBs for a project in which I was mo</w:t>
       </w:r>
       <w:r>
         <w:rPr>
@@ -396,17 +520,7 @@
           <w:sz w:val="24"/>
           <w:szCs w:val="24"/>
         </w:rPr>
-        <w:t>ding</w:t>
-      </w:r>
-      <w:proofErr w:type="spellEnd"/>
-      <w:r>
-        <w:rPr>
-          <w:rFonts w:cstheme="minorHAnsi"/>
-          <w:color w:val="000000"/>
-          <w:sz w:val="24"/>
-          <w:szCs w:val="24"/>
-        </w:rPr>
-        <w:t xml:space="preserve"> a DS console to run inside an </w:t>
+        <w:t xml:space="preserve">ding a DS console to run inside an </w:t>
       </w:r>
       <w:r>
         <w:rPr>
@@ -622,6 +736,7 @@
     <w:lsdException w:name="HTML Sample" w:semiHidden="1" w:unhideWhenUsed="1"/>
     <w:lsdException w:name="HTML Typewriter" w:semiHidden="1" w:unhideWhenUsed="1"/>
     <w:lsdException w:name="HTML Variable" w:semiHidden="1" w:unhideWhenUsed="1"/>
+    <w:lsdException w:name="Normal Table" w:semiHidden="1" w:unhideWhenUsed="1"/>
     <w:lsdException w:name="annotation subject" w:semiHidden="1" w:unhideWhenUsed="1"/>
     <w:lsdException w:name="No List" w:semiHidden="1" w:unhideWhenUsed="1"/>
     <w:lsdException w:name="Outline List 1" w:semiHidden="1" w:unhideWhenUsed="1"/>
@@ -664,8 +779,11 @@
     <w:lsdException w:name="Table Contemporary" w:semiHidden="1" w:unhideWhenUsed="1"/>
     <w:lsdException w:name="Table Elegant" w:semiHidden="1" w:unhideWhenUsed="1"/>
     <w:lsdException w:name="Table Professional" w:semiHidden="1" w:unhideWhenUsed="1"/>
+    <w:lsdException w:name="Table Subtle 1" w:semiHidden="1" w:unhideWhenUsed="1"/>
     <w:lsdException w:name="Table Subtle 2" w:semiHidden="1" w:unhideWhenUsed="1"/>
     <w:lsdException w:name="Table Web 1" w:semiHidden="1" w:unhideWhenUsed="1"/>
+    <w:lsdException w:name="Table Web 2" w:semiHidden="1" w:unhideWhenUsed="1"/>
+    <w:lsdException w:name="Table Web 3" w:semiHidden="1" w:unhideWhenUsed="1"/>
     <w:lsdException w:name="Balloon Text" w:semiHidden="1" w:unhideWhenUsed="1"/>
     <w:lsdException w:name="Table Grid" w:uiPriority="39"/>
     <w:lsdException w:name="Table Theme" w:semiHidden="1" w:unhideWhenUsed="1"/>

</xml_diff>

<commit_message>
Connor about me touch up
Added a line to about me
</commit_message>
<xml_diff>
--- a/ReportsEtc/Personal info.docx
+++ b/ReportsEtc/Personal info.docx
@@ -92,23 +92,7 @@
           <w:sz w:val="24"/>
           <w:szCs w:val="20"/>
         </w:rPr>
-        <w:t xml:space="preserve"> I am 28, born and raised in Australia in a cute little country town that goes by the name of Orange! I grew up dancing to rock ‘n’ roll music and singing Shania Twain, I’m still quite the country girl to this day but living in the suburbs of Sydney with my boyfriend, Chris, and </w:t>
-      </w:r>
-      <w:proofErr w:type="spellStart"/>
-      <w:r>
-        <w:rPr>
-          <w:sz w:val="24"/>
-          <w:szCs w:val="20"/>
-        </w:rPr>
-        <w:t>furbaby</w:t>
-      </w:r>
-      <w:proofErr w:type="spellEnd"/>
-      <w:r>
-        <w:rPr>
-          <w:sz w:val="24"/>
-          <w:szCs w:val="20"/>
-        </w:rPr>
-        <w:t>, Layla.</w:t>
+        <w:t xml:space="preserve"> I am 28, born and raised in Australia in a cute little country town that goes by the name of Orange! I grew up dancing to rock ‘n’ roll music and singing Shania Twain, I’m still quite the country girl to this day but living in the suburbs of Sydney with my boyfriend, Chris, and furbaby, Layla.</w:t>
       </w:r>
       <w:r>
         <w:rPr>
@@ -190,46 +174,14 @@
           <w:sz w:val="24"/>
           <w:szCs w:val="26"/>
         </w:rPr>
-        <w:t xml:space="preserve">nology. Currently living in </w:t>
-      </w:r>
-      <w:proofErr w:type="spellStart"/>
-      <w:r>
-        <w:rPr>
-          <w:sz w:val="24"/>
-          <w:szCs w:val="26"/>
-        </w:rPr>
-        <w:t>Merriwa</w:t>
-      </w:r>
-      <w:proofErr w:type="spellEnd"/>
-      <w:r>
-        <w:rPr>
-          <w:sz w:val="24"/>
-          <w:szCs w:val="26"/>
-        </w:rPr>
-        <w:t xml:space="preserve"> NSW with my fiancée and our </w:t>
-      </w:r>
-      <w:r>
-        <w:rPr>
-          <w:sz w:val="24"/>
-          <w:szCs w:val="26"/>
-        </w:rPr>
-        <w:t xml:space="preserve">giant sook of a </w:t>
-      </w:r>
-      <w:proofErr w:type="spellStart"/>
-      <w:r>
-        <w:rPr>
-          <w:sz w:val="24"/>
-          <w:szCs w:val="26"/>
-        </w:rPr>
-        <w:t>furbaby</w:t>
-      </w:r>
-      <w:proofErr w:type="spellEnd"/>
-      <w:r>
-        <w:rPr>
-          <w:sz w:val="24"/>
-          <w:szCs w:val="26"/>
-        </w:rPr>
-        <w:t xml:space="preserve"> Turbo. My passions include gaming, modding anything and everything to do with my PC, </w:t>
+        <w:t xml:space="preserve">nology. Currently living in Merriwa NSW with my fiancée and our </w:t>
+      </w:r>
+      <w:r>
+        <w:rPr>
+          <w:sz w:val="24"/>
+          <w:szCs w:val="26"/>
+        </w:rPr>
+        <w:t xml:space="preserve">giant sook of a furbaby Turbo. My passions include gaming, modding anything and everything to do with my PC, </w:t>
       </w:r>
       <w:r>
         <w:rPr>
@@ -271,7 +223,21 @@
           <w:sz w:val="24"/>
           <w:szCs w:val="26"/>
         </w:rPr>
-        <w:t xml:space="preserve">travelling to find yummy new vegan foods. I’ve had a very strong interest in IT for as long as I can remember, </w:t>
+        <w:t>travelling to find yummy new vegan foods</w:t>
+      </w:r>
+      <w:r>
+        <w:rPr>
+          <w:sz w:val="24"/>
+          <w:szCs w:val="26"/>
+        </w:rPr>
+        <w:t xml:space="preserve"> and exciting new vaporizer juice flavours</w:t>
+      </w:r>
+      <w:r>
+        <w:rPr>
+          <w:sz w:val="24"/>
+          <w:szCs w:val="26"/>
+        </w:rPr>
+        <w:t xml:space="preserve">. I’ve had a very strong interest in IT for as long as I can remember, </w:t>
       </w:r>
       <w:r>
         <w:rPr>
@@ -285,23 +251,7 @@
           <w:sz w:val="24"/>
           <w:szCs w:val="26"/>
         </w:rPr>
-        <w:t xml:space="preserve">all my friends’ </w:t>
-      </w:r>
-      <w:proofErr w:type="spellStart"/>
-      <w:r>
-        <w:rPr>
-          <w:sz w:val="24"/>
-          <w:szCs w:val="26"/>
-        </w:rPr>
-        <w:t>MySpace</w:t>
-      </w:r>
-      <w:proofErr w:type="spellEnd"/>
-      <w:r>
-        <w:rPr>
-          <w:sz w:val="24"/>
-          <w:szCs w:val="26"/>
-        </w:rPr>
-        <w:t xml:space="preserve"> themes back in the day and just generally getting a PC, the openness and freedom of the PC platform just completely opened my mind after being on consoles for so long. </w:t>
+        <w:t xml:space="preserve">all my friends’ MySpace themes back in the day and just generally getting a PC, the openness and freedom of the PC platform just completely opened my mind after being on consoles for so long. </w:t>
       </w:r>
     </w:p>
     <w:p>

</xml_diff>